<commit_message>
> fix error bug when import note, can not find pdf
</commit_message>
<xml_diff>
--- a/report.docx
+++ b/report.docx
@@ -13,6 +13,43 @@
     </w:p>
     <w:p>
       <w:bookmarkStart w:id="0" w:name="_GoBack"/>
+      <w:r>
+        <w:drawing>
+          <wp:inline distT="0" distB="0" distL="0" distR="0" wp14:anchorId="17873628" wp14:editId="5C9E9060">
+            <wp:extent cx="6149219" cy="3149600"/>
+            <wp:effectExtent l="0" t="0" r="0" b="0"/>
+            <wp:docPr id="1" name="Picture 1"/>
+            <wp:cNvGraphicFramePr>
+              <a:graphicFrameLocks xmlns:a="http://schemas.openxmlformats.org/drawingml/2006/main" noChangeAspect="1"/>
+            </wp:cNvGraphicFramePr>
+            <a:graphic xmlns:a="http://schemas.openxmlformats.org/drawingml/2006/main">
+              <a:graphicData uri="http://schemas.openxmlformats.org/drawingml/2006/picture">
+                <pic:pic xmlns:pic="http://schemas.openxmlformats.org/drawingml/2006/picture">
+                  <pic:nvPicPr>
+                    <pic:cNvPr id="1" name=""/>
+                    <pic:cNvPicPr/>
+                  </pic:nvPicPr>
+                  <pic:blipFill>
+                    <a:blip r:embed="rId4"/>
+                    <a:stretch>
+                      <a:fillRect/>
+                    </a:stretch>
+                  </pic:blipFill>
+                  <pic:spPr>
+                    <a:xfrm>
+                      <a:off x="0" y="0"/>
+                      <a:ext cx="6153740" cy="3151916"/>
+                    </a:xfrm>
+                    <a:prstGeom prst="rect">
+                      <a:avLst/>
+                    </a:prstGeom>
+                  </pic:spPr>
+                </pic:pic>
+              </a:graphicData>
+            </a:graphic>
+          </wp:inline>
+        </w:drawing>
+      </w:r>
       <w:bookmarkEnd w:id="0"/>
     </w:p>
     <w:sectPr>

</xml_diff>

<commit_message>
> bug on search selections
</commit_message>
<xml_diff>
--- a/report.docx
+++ b/report.docx
@@ -8,16 +8,246 @@
         <w:jc w:val="center"/>
       </w:pPr>
       <w:r>
-        <w:t>COSC346 PDFViewer Report</w:t>
-      </w:r>
-    </w:p>
-    <w:p>
-      <w:bookmarkStart w:id="0" w:name="_GoBack"/>
-      <w:r>
+        <w:t xml:space="preserve">COSC346 </w:t>
+      </w:r>
+      <w:proofErr w:type="spellStart"/>
+      <w:r>
+        <w:t>PDFViewer</w:t>
+      </w:r>
+      <w:proofErr w:type="spellEnd"/>
+      <w:r>
+        <w:t xml:space="preserve"> </w:t>
+      </w:r>
+      <w:r>
+        <w:t>Report</w:t>
+      </w:r>
+    </w:p>
+    <w:p/>
+    <w:p/>
+    <w:p>
+      <w:pPr>
+        <w:rPr>
+          <w:szCs w:val="22"/>
+        </w:rPr>
+      </w:pPr>
+      <w:r>
+        <w:rPr>
+          <w:szCs w:val="22"/>
+        </w:rPr>
+        <w:t xml:space="preserve">To </w:t>
+      </w:r>
+      <w:r>
+        <w:rPr>
+          <w:szCs w:val="22"/>
+        </w:rPr>
+        <w:t xml:space="preserve">get start, </w:t>
+      </w:r>
+      <w:r>
+        <w:rPr>
+          <w:szCs w:val="22"/>
+        </w:rPr>
+        <w:t xml:space="preserve">pen pdfs or notes, use the menu: select </w:t>
+      </w:r>
+      <w:r>
+        <w:rPr>
+          <w:szCs w:val="22"/>
+        </w:rPr>
         <w:drawing>
-          <wp:inline distT="0" distB="0" distL="0" distR="0" wp14:anchorId="17873628" wp14:editId="5C9E9060">
-            <wp:extent cx="6149219" cy="3149600"/>
+          <wp:inline distT="0" distB="0" distL="0" distR="0" wp14:anchorId="4D8CE44B" wp14:editId="1FEC1FD3">
+            <wp:extent cx="965835" cy="748605"/>
             <wp:effectExtent l="0" t="0" r="0" b="0"/>
+            <wp:docPr id="2" name="Picture 2"/>
+            <wp:cNvGraphicFramePr>
+              <a:graphicFrameLocks xmlns:a="http://schemas.openxmlformats.org/drawingml/2006/main" noChangeAspect="1"/>
+            </wp:cNvGraphicFramePr>
+            <a:graphic xmlns:a="http://schemas.openxmlformats.org/drawingml/2006/main">
+              <a:graphicData uri="http://schemas.openxmlformats.org/drawingml/2006/picture">
+                <pic:pic xmlns:pic="http://schemas.openxmlformats.org/drawingml/2006/picture">
+                  <pic:nvPicPr>
+                    <pic:cNvPr id="1" name=""/>
+                    <pic:cNvPicPr/>
+                  </pic:nvPicPr>
+                  <pic:blipFill>
+                    <a:blip r:embed="rId5"/>
+                    <a:stretch>
+                      <a:fillRect/>
+                    </a:stretch>
+                  </pic:blipFill>
+                  <pic:spPr>
+                    <a:xfrm>
+                      <a:off x="0" y="0"/>
+                      <a:ext cx="984947" cy="763418"/>
+                    </a:xfrm>
+                    <a:prstGeom prst="rect">
+                      <a:avLst/>
+                    </a:prstGeom>
+                  </pic:spPr>
+                </pic:pic>
+              </a:graphicData>
+            </a:graphic>
+          </wp:inline>
+        </w:drawing>
+      </w:r>
+      <w:r>
+        <w:rPr>
+          <w:szCs w:val="22"/>
+        </w:rPr>
+        <w:t xml:space="preserve">. </w:t>
+      </w:r>
+    </w:p>
+    <w:p>
+      <w:pPr>
+        <w:pStyle w:val="ListParagraph"/>
+        <w:numPr>
+          <w:ilvl w:val="0"/>
+          <w:numId w:val="1"/>
+        </w:numPr>
+        <w:rPr>
+          <w:szCs w:val="22"/>
+        </w:rPr>
+      </w:pPr>
+      <w:r>
+        <w:rPr>
+          <w:szCs w:val="22"/>
+        </w:rPr>
+        <w:t xml:space="preserve">This application can only open one MainWindow (shown as below). </w:t>
+      </w:r>
+      <w:r>
+        <w:rPr>
+          <w:szCs w:val="22"/>
+        </w:rPr>
+        <w:t xml:space="preserve">So if the MainWindow already opened, the </w:t>
+      </w:r>
+      <w:proofErr w:type="spellStart"/>
+      <w:r>
+        <w:rPr>
+          <w:szCs w:val="22"/>
+        </w:rPr>
+        <w:t>MainWIndow</w:t>
+      </w:r>
+      <w:proofErr w:type="spellEnd"/>
+      <w:r>
+        <w:rPr>
+          <w:szCs w:val="22"/>
+        </w:rPr>
+        <w:t xml:space="preserve"> select </w:t>
+      </w:r>
+      <w:r>
+        <w:rPr>
+          <w:szCs w:val="22"/>
+        </w:rPr>
+        <w:t>menu will be hidden.</w:t>
+      </w:r>
+    </w:p>
+    <w:p>
+      <w:pPr>
+        <w:pStyle w:val="ListParagraph"/>
+        <w:numPr>
+          <w:ilvl w:val="0"/>
+          <w:numId w:val="1"/>
+        </w:numPr>
+        <w:rPr>
+          <w:szCs w:val="22"/>
+        </w:rPr>
+      </w:pPr>
+      <w:r>
+        <w:rPr>
+          <w:szCs w:val="22"/>
+        </w:rPr>
+        <w:t xml:space="preserve">During the selection of pdfs or notes, you can use multiple selection. </w:t>
+      </w:r>
+    </w:p>
+    <w:p>
+      <w:pPr>
+        <w:pStyle w:val="ListParagraph"/>
+        <w:numPr>
+          <w:ilvl w:val="1"/>
+          <w:numId w:val="1"/>
+        </w:numPr>
+        <w:rPr>
+          <w:szCs w:val="22"/>
+        </w:rPr>
+      </w:pPr>
+      <w:r>
+        <w:rPr>
+          <w:szCs w:val="22"/>
+        </w:rPr>
+        <w:t>When you open a note, the application will automatically to try to open the associated pdf. If it cannot find it. It will pop up an error window to show the details.</w:t>
+      </w:r>
+    </w:p>
+    <w:p>
+      <w:pPr>
+        <w:pStyle w:val="ListParagraph"/>
+        <w:numPr>
+          <w:ilvl w:val="1"/>
+          <w:numId w:val="1"/>
+        </w:numPr>
+        <w:rPr>
+          <w:szCs w:val="22"/>
+        </w:rPr>
+      </w:pPr>
+      <w:r>
+        <w:rPr>
+          <w:szCs w:val="22"/>
+        </w:rPr>
+        <w:t xml:space="preserve">When you save a note, it will just save notes in the same directory with the pdf. Such as, if the pdf is xxx.pdf. Then the note will be a file named </w:t>
+      </w:r>
+      <w:proofErr w:type="spellStart"/>
+      <w:r>
+        <w:rPr>
+          <w:szCs w:val="22"/>
+        </w:rPr>
+        <w:t>xxx.pdf.note</w:t>
+      </w:r>
+      <w:proofErr w:type="spellEnd"/>
+      <w:r>
+        <w:rPr>
+          <w:szCs w:val="22"/>
+        </w:rPr>
+        <w:t xml:space="preserve"> under the same directory with the pdf.</w:t>
+      </w:r>
+    </w:p>
+    <w:p>
+      <w:pPr>
+        <w:pStyle w:val="ListParagraph"/>
+        <w:numPr>
+          <w:ilvl w:val="1"/>
+          <w:numId w:val="1"/>
+        </w:numPr>
+      </w:pPr>
+      <w:r>
+        <w:rPr>
+          <w:szCs w:val="22"/>
+        </w:rPr>
+        <w:t xml:space="preserve">When open a pdf, it will </w:t>
+      </w:r>
+      <w:r>
+        <w:rPr>
+          <w:szCs w:val="22"/>
+        </w:rPr>
+        <w:t>also try to</w:t>
+      </w:r>
+      <w:r>
+        <w:rPr>
+          <w:szCs w:val="22"/>
+        </w:rPr>
+        <w:t xml:space="preserve"> load the note at the same time.</w:t>
+      </w:r>
+      <w:r>
+        <w:rPr>
+          <w:szCs w:val="22"/>
+        </w:rPr>
+        <w:t xml:space="preserve"> </w:t>
+      </w:r>
+    </w:p>
+    <w:p/>
+    <w:p/>
+    <w:p>
+      <w:r>
+        <w:drawing>
+          <wp:inline distT="0" distB="0" distL="0" distR="0" wp14:anchorId="2978B240" wp14:editId="01670DAC">
+            <wp:extent cx="5727700" cy="2927985"/>
+            <wp:effectExtent l="0" t="0" r="12700" b="0"/>
             <wp:docPr id="1" name="Picture 1"/>
             <wp:cNvGraphicFramePr>
               <a:graphicFrameLocks xmlns:a="http://schemas.openxmlformats.org/drawingml/2006/main" noChangeAspect="1"/>
@@ -30,7 +260,7 @@
                     <pic:cNvPicPr/>
                   </pic:nvPicPr>
                   <pic:blipFill>
-                    <a:blip r:embed="rId4"/>
+                    <a:blip r:embed="rId6"/>
                     <a:stretch>
                       <a:fillRect/>
                     </a:stretch>
@@ -38,7 +268,7 @@
                   <pic:spPr>
                     <a:xfrm>
                       <a:off x="0" y="0"/>
-                      <a:ext cx="6153740" cy="3151916"/>
+                      <a:ext cx="5727700" cy="2927985"/>
                     </a:xfrm>
                     <a:prstGeom prst="rect">
                       <a:avLst/>
@@ -50,6 +280,299 @@
           </wp:inline>
         </w:drawing>
       </w:r>
+    </w:p>
+    <w:p>
+      <w:r>
+        <w:t>The functionalities I implemented in this application include:</w:t>
+      </w:r>
+    </w:p>
+    <w:p>
+      <w:pPr>
+        <w:pStyle w:val="ListParagraph"/>
+        <w:numPr>
+          <w:ilvl w:val="0"/>
+          <w:numId w:val="2"/>
+        </w:numPr>
+      </w:pPr>
+      <w:r>
+        <w:t xml:space="preserve">Users can </w:t>
+      </w:r>
+      <w:r>
+        <w:t>navigate between different</w:t>
+      </w:r>
+      <w:r>
+        <w:t xml:space="preserve"> PDF documents in a set </w:t>
+      </w:r>
+      <w:r>
+        <w:t>, including moving to the next page, moving to the previous pag</w:t>
+      </w:r>
+      <w:r>
+        <w:t>e, and jumping to a given page</w:t>
+      </w:r>
+      <w:r>
+        <w:t xml:space="preserve">. Such function is marked </w:t>
+      </w:r>
+      <w:r>
+        <w:rPr>
+          <w:b/>
+          <w:color w:val="FF0000"/>
+        </w:rPr>
+        <w:t>6</w:t>
+      </w:r>
+      <w:r>
+        <w:t>.</w:t>
+      </w:r>
+    </w:p>
+    <w:p>
+      <w:pPr>
+        <w:pStyle w:val="ListParagraph"/>
+      </w:pPr>
+      <w:r>
+        <w:t xml:space="preserve">“&lt;”, “&gt;” means previous, next page. </w:t>
+      </w:r>
+    </w:p>
+    <w:p>
+      <w:pPr>
+        <w:pStyle w:val="ListParagraph"/>
+      </w:pPr>
+      <w:r>
+        <w:t>“&lt;&lt;”, “&gt;&gt;” means previous, next pdf document.</w:t>
+      </w:r>
+    </w:p>
+    <w:p>
+      <w:pPr>
+        <w:pStyle w:val="ListParagraph"/>
+      </w:pPr>
+      <w:r>
+        <w:t>Type a valid number in the range of pages in the text field can move to a given page.</w:t>
+      </w:r>
+    </w:p>
+    <w:p>
+      <w:pPr>
+        <w:pStyle w:val="ListParagraph"/>
+      </w:pPr>
+      <w:r>
+        <w:t>Select a pdf document by using the selection button can move to a given document.</w:t>
+      </w:r>
+    </w:p>
+    <w:p>
+      <w:pPr>
+        <w:pStyle w:val="ListParagraph"/>
+        <w:numPr>
+          <w:ilvl w:val="0"/>
+          <w:numId w:val="2"/>
+        </w:numPr>
+      </w:pPr>
+      <w:r>
+        <w:t>Current pdf document info is displayed by window title (</w:t>
+      </w:r>
+      <w:r>
+        <w:rPr>
+          <w:b/>
+          <w:color w:val="FF0000"/>
+        </w:rPr>
+        <w:t>8</w:t>
+      </w:r>
+      <w:r>
+        <w:t xml:space="preserve">) and the text field in </w:t>
+      </w:r>
+      <w:r>
+        <w:rPr>
+          <w:b/>
+          <w:color w:val="FF0000"/>
+        </w:rPr>
+        <w:t>6</w:t>
+      </w:r>
+      <w:r>
+        <w:t>.</w:t>
+      </w:r>
+    </w:p>
+    <w:p>
+      <w:pPr>
+        <w:pStyle w:val="ListParagraph"/>
+      </w:pPr>
+      <w:r>
+        <w:t>The window title displays the file name of current pdf, also displays the index of current pdf among the pdf set. The text field show</w:t>
+      </w:r>
+      <w:r>
+        <w:t>s</w:t>
+      </w:r>
+      <w:r>
+        <w:t xml:space="preserve"> the current page among total pages of the current pdf.</w:t>
+      </w:r>
+    </w:p>
+    <w:p>
+      <w:pPr>
+        <w:pStyle w:val="ListParagraph"/>
+        <w:numPr>
+          <w:ilvl w:val="0"/>
+          <w:numId w:val="2"/>
+        </w:numPr>
+      </w:pPr>
+      <w:r>
+        <w:t>The zoom in, zoom out and reset the pdf display size functions is mark</w:t>
+      </w:r>
+      <w:r>
+        <w:t>ed</w:t>
+      </w:r>
+      <w:r>
+        <w:t xml:space="preserve"> </w:t>
+      </w:r>
+      <w:r>
+        <w:rPr>
+          <w:b/>
+          <w:color w:val="FF0000"/>
+        </w:rPr>
+        <w:t>3</w:t>
+      </w:r>
+      <w:r>
+        <w:t>.</w:t>
+      </w:r>
+    </w:p>
+    <w:p>
+      <w:pPr>
+        <w:pStyle w:val="ListParagraph"/>
+        <w:numPr>
+          <w:ilvl w:val="0"/>
+          <w:numId w:val="2"/>
+        </w:numPr>
+      </w:pPr>
+      <w:r>
+        <w:t>Because of using auto layout, t</w:t>
+      </w:r>
+      <w:r>
+        <w:t xml:space="preserve">he application’s controls resize sensibly when its containing window is resized. </w:t>
+      </w:r>
+      <w:r>
+        <w:rPr>
+          <w:rFonts w:ascii="MS Mincho" w:eastAsia="MS Mincho" w:hAnsi="MS Mincho" w:cs="MS Mincho"/>
+        </w:rPr>
+        <w:t> +</w:t>
+      </w:r>
+    </w:p>
+    <w:p>
+      <w:pPr>
+        <w:pStyle w:val="ListParagraph"/>
+        <w:numPr>
+          <w:ilvl w:val="0"/>
+          <w:numId w:val="2"/>
+        </w:numPr>
+      </w:pPr>
+      <w:r>
+        <w:lastRenderedPageBreak/>
+        <w:t>Users can record brief notes that are related to a particular pag</w:t>
+      </w:r>
+      <w:r>
+        <w:t xml:space="preserve">e of a particular PDF document. This function is marked by </w:t>
+      </w:r>
+      <w:r>
+        <w:rPr>
+          <w:b/>
+          <w:color w:val="FF0000"/>
+        </w:rPr>
+        <w:t>4</w:t>
+      </w:r>
+      <w:r>
+        <w:t>.</w:t>
+      </w:r>
+    </w:p>
+    <w:p>
+      <w:pPr>
+        <w:pStyle w:val="ListParagraph"/>
+        <w:numPr>
+          <w:ilvl w:val="0"/>
+          <w:numId w:val="2"/>
+        </w:numPr>
+      </w:pPr>
+      <w:r>
+        <w:t>Users can bookmark particular pages within particular PDFs and then later use these bookmarks to jump back to the appropr</w:t>
+      </w:r>
+      <w:r>
+        <w:t>iate page within the given PDF. This function is marked by</w:t>
+      </w:r>
+      <w:r>
+        <w:rPr>
+          <w:b/>
+          <w:color w:val="FF0000"/>
+        </w:rPr>
+        <w:t xml:space="preserve"> 5</w:t>
+      </w:r>
+      <w:r>
+        <w:t>.</w:t>
+      </w:r>
+    </w:p>
+    <w:p>
+      <w:pPr>
+        <w:pStyle w:val="ListParagraph"/>
+        <w:numPr>
+          <w:ilvl w:val="0"/>
+          <w:numId w:val="2"/>
+        </w:numPr>
+      </w:pPr>
+      <w:r>
+        <w:t>A “useful”</w:t>
+      </w:r>
+      <w:r>
+        <w:t xml:space="preserve"> menu structure is implemented. User can use menu button to save PDFs, notes and load notes.</w:t>
+      </w:r>
+    </w:p>
+    <w:p>
+      <w:pPr>
+        <w:pStyle w:val="ListParagraph"/>
+        <w:numPr>
+          <w:ilvl w:val="0"/>
+          <w:numId w:val="2"/>
+        </w:numPr>
+      </w:pPr>
+      <w:r>
+        <w:t xml:space="preserve">An “About” panel is also implemented. User can click the menu button “About” to pop up a window to show the related info. </w:t>
+      </w:r>
+    </w:p>
+    <w:p>
+      <w:pPr>
+        <w:pStyle w:val="ListParagraph"/>
+        <w:numPr>
+          <w:ilvl w:val="0"/>
+          <w:numId w:val="2"/>
+        </w:numPr>
+      </w:pPr>
+      <w:r>
+        <w:t>The persistent storage has been implemented by using Archive and Unarchive.</w:t>
+      </w:r>
+    </w:p>
+    <w:p>
+      <w:pPr>
+        <w:pStyle w:val="ListParagraph"/>
+        <w:numPr>
+          <w:ilvl w:val="0"/>
+          <w:numId w:val="2"/>
+        </w:numPr>
+      </w:pPr>
+      <w:r>
+        <w:t>User can search the PDF set by input searching String into the “search text field”(</w:t>
+      </w:r>
+      <w:r>
+        <w:rPr>
+          <w:b/>
+          <w:color w:val="FF0000"/>
+        </w:rPr>
+        <w:t>7</w:t>
+      </w:r>
+      <w:r>
+        <w:t>). The result will be show in the outline arear(</w:t>
+      </w:r>
+      <w:r>
+        <w:rPr>
+          <w:b/>
+          <w:color w:val="FF0000"/>
+        </w:rPr>
+        <w:t>1</w:t>
+      </w:r>
+      <w:r>
+        <w:t>)</w:t>
+      </w:r>
+      <w:bookmarkStart w:id="0" w:name="_GoBack"/>
       <w:bookmarkEnd w:id="0"/>
     </w:p>
     <w:sectPr>
@@ -60,6 +583,273 @@
     </w:sectPr>
   </w:body>
 </w:document>
+</file>
+
+<file path=word/numbering.xml><?xml version="1.0" encoding="utf-8"?>
+<w:numbering xmlns:wpc="http://schemas.microsoft.com/office/word/2010/wordprocessingCanvas" xmlns:mo="http://schemas.microsoft.com/office/mac/office/2008/main" xmlns:mc="http://schemas.openxmlformats.org/markup-compatibility/2006" xmlns:mv="urn:schemas-microsoft-com:mac:vml" xmlns:o="urn:schemas-microsoft-com:office:office" xmlns:r="http://schemas.openxmlformats.org/officeDocument/2006/relationships" xmlns:m="http://schemas.openxmlformats.org/officeDocument/2006/math" xmlns:v="urn:schemas-microsoft-com:vml" xmlns:wp14="http://schemas.microsoft.com/office/word/2010/wordprocessingDrawing" xmlns:wp="http://schemas.openxmlformats.org/drawingml/2006/wordprocessingDrawing" xmlns:w10="urn:schemas-microsoft-com:office:word" xmlns:w="http://schemas.openxmlformats.org/wordprocessingml/2006/main" xmlns:w14="http://schemas.microsoft.com/office/word/2010/wordml" xmlns:w15="http://schemas.microsoft.com/office/word/2012/wordml" xmlns:wpg="http://schemas.microsoft.com/office/word/2010/wordprocessingGroup" xmlns:wpi="http://schemas.microsoft.com/office/word/2010/wordprocessingInk" xmlns:wne="http://schemas.microsoft.com/office/word/2006/wordml" xmlns:wps="http://schemas.microsoft.com/office/word/2010/wordprocessingShape" mc:Ignorable="w14 w15 wp14">
+  <w:abstractNum w:abstractNumId="0">
+    <w:nsid w:val="00000001"/>
+    <w:multiLevelType w:val="hybridMultilevel"/>
+    <w:tmpl w:val="00000001"/>
+    <w:lvl w:ilvl="0" w:tplc="00000001">
+      <w:start w:val="1"/>
+      <w:numFmt w:val="bullet"/>
+      <w:lvlText w:val="•"/>
+      <w:lvlJc w:val="left"/>
+      <w:pPr>
+        <w:ind w:left="720" w:hanging="360"/>
+      </w:pPr>
+    </w:lvl>
+    <w:lvl w:ilvl="1" w:tplc="FFFFFFFF">
+      <w:numFmt w:val="decimal"/>
+      <w:lvlText w:val=""/>
+      <w:lvlJc w:val="left"/>
+    </w:lvl>
+    <w:lvl w:ilvl="2" w:tplc="FFFFFFFF">
+      <w:numFmt w:val="decimal"/>
+      <w:lvlText w:val=""/>
+      <w:lvlJc w:val="left"/>
+    </w:lvl>
+    <w:lvl w:ilvl="3" w:tplc="FFFFFFFF">
+      <w:numFmt w:val="decimal"/>
+      <w:lvlText w:val=""/>
+      <w:lvlJc w:val="left"/>
+    </w:lvl>
+    <w:lvl w:ilvl="4" w:tplc="FFFFFFFF">
+      <w:numFmt w:val="decimal"/>
+      <w:lvlText w:val=""/>
+      <w:lvlJc w:val="left"/>
+    </w:lvl>
+    <w:lvl w:ilvl="5" w:tplc="FFFFFFFF">
+      <w:numFmt w:val="decimal"/>
+      <w:lvlText w:val=""/>
+      <w:lvlJc w:val="left"/>
+    </w:lvl>
+    <w:lvl w:ilvl="6" w:tplc="FFFFFFFF">
+      <w:numFmt w:val="decimal"/>
+      <w:lvlText w:val=""/>
+      <w:lvlJc w:val="left"/>
+    </w:lvl>
+    <w:lvl w:ilvl="7" w:tplc="FFFFFFFF">
+      <w:numFmt w:val="decimal"/>
+      <w:lvlText w:val=""/>
+      <w:lvlJc w:val="left"/>
+    </w:lvl>
+    <w:lvl w:ilvl="8" w:tplc="FFFFFFFF">
+      <w:numFmt w:val="decimal"/>
+      <w:lvlText w:val=""/>
+      <w:lvlJc w:val="left"/>
+    </w:lvl>
+  </w:abstractNum>
+  <w:abstractNum w:abstractNumId="1">
+    <w:nsid w:val="01DA4264"/>
+    <w:multiLevelType w:val="hybridMultilevel"/>
+    <w:tmpl w:val="9D5E9874"/>
+    <w:lvl w:ilvl="0" w:tplc="0409000B">
+      <w:start w:val="1"/>
+      <w:numFmt w:val="bullet"/>
+      <w:lvlText w:val=""/>
+      <w:lvlJc w:val="left"/>
+      <w:pPr>
+        <w:ind w:left="720" w:hanging="360"/>
+      </w:pPr>
+      <w:rPr>
+        <w:rFonts w:ascii="Wingdings" w:hAnsi="Wingdings" w:hint="default"/>
+      </w:rPr>
+    </w:lvl>
+    <w:lvl w:ilvl="1" w:tplc="04090003">
+      <w:start w:val="1"/>
+      <w:numFmt w:val="bullet"/>
+      <w:lvlText w:val="o"/>
+      <w:lvlJc w:val="left"/>
+      <w:pPr>
+        <w:ind w:left="1440" w:hanging="360"/>
+      </w:pPr>
+      <w:rPr>
+        <w:rFonts w:ascii="Courier New" w:hAnsi="Courier New" w:cs="Courier New" w:hint="default"/>
+      </w:rPr>
+    </w:lvl>
+    <w:lvl w:ilvl="2" w:tplc="04090005" w:tentative="1">
+      <w:start w:val="1"/>
+      <w:numFmt w:val="bullet"/>
+      <w:lvlText w:val=""/>
+      <w:lvlJc w:val="left"/>
+      <w:pPr>
+        <w:ind w:left="2160" w:hanging="360"/>
+      </w:pPr>
+      <w:rPr>
+        <w:rFonts w:ascii="Wingdings" w:hAnsi="Wingdings" w:hint="default"/>
+      </w:rPr>
+    </w:lvl>
+    <w:lvl w:ilvl="3" w:tplc="04090001" w:tentative="1">
+      <w:start w:val="1"/>
+      <w:numFmt w:val="bullet"/>
+      <w:lvlText w:val=""/>
+      <w:lvlJc w:val="left"/>
+      <w:pPr>
+        <w:ind w:left="2880" w:hanging="360"/>
+      </w:pPr>
+      <w:rPr>
+        <w:rFonts w:ascii="Symbol" w:hAnsi="Symbol" w:hint="default"/>
+      </w:rPr>
+    </w:lvl>
+    <w:lvl w:ilvl="4" w:tplc="04090003" w:tentative="1">
+      <w:start w:val="1"/>
+      <w:numFmt w:val="bullet"/>
+      <w:lvlText w:val="o"/>
+      <w:lvlJc w:val="left"/>
+      <w:pPr>
+        <w:ind w:left="3600" w:hanging="360"/>
+      </w:pPr>
+      <w:rPr>
+        <w:rFonts w:ascii="Courier New" w:hAnsi="Courier New" w:cs="Courier New" w:hint="default"/>
+      </w:rPr>
+    </w:lvl>
+    <w:lvl w:ilvl="5" w:tplc="04090005" w:tentative="1">
+      <w:start w:val="1"/>
+      <w:numFmt w:val="bullet"/>
+      <w:lvlText w:val=""/>
+      <w:lvlJc w:val="left"/>
+      <w:pPr>
+        <w:ind w:left="4320" w:hanging="360"/>
+      </w:pPr>
+      <w:rPr>
+        <w:rFonts w:ascii="Wingdings" w:hAnsi="Wingdings" w:hint="default"/>
+      </w:rPr>
+    </w:lvl>
+    <w:lvl w:ilvl="6" w:tplc="04090001" w:tentative="1">
+      <w:start w:val="1"/>
+      <w:numFmt w:val="bullet"/>
+      <w:lvlText w:val=""/>
+      <w:lvlJc w:val="left"/>
+      <w:pPr>
+        <w:ind w:left="5040" w:hanging="360"/>
+      </w:pPr>
+      <w:rPr>
+        <w:rFonts w:ascii="Symbol" w:hAnsi="Symbol" w:hint="default"/>
+      </w:rPr>
+    </w:lvl>
+    <w:lvl w:ilvl="7" w:tplc="04090003" w:tentative="1">
+      <w:start w:val="1"/>
+      <w:numFmt w:val="bullet"/>
+      <w:lvlText w:val="o"/>
+      <w:lvlJc w:val="left"/>
+      <w:pPr>
+        <w:ind w:left="5760" w:hanging="360"/>
+      </w:pPr>
+      <w:rPr>
+        <w:rFonts w:ascii="Courier New" w:hAnsi="Courier New" w:cs="Courier New" w:hint="default"/>
+      </w:rPr>
+    </w:lvl>
+    <w:lvl w:ilvl="8" w:tplc="04090005" w:tentative="1">
+      <w:start w:val="1"/>
+      <w:numFmt w:val="bullet"/>
+      <w:lvlText w:val=""/>
+      <w:lvlJc w:val="left"/>
+      <w:pPr>
+        <w:ind w:left="6480" w:hanging="360"/>
+      </w:pPr>
+      <w:rPr>
+        <w:rFonts w:ascii="Wingdings" w:hAnsi="Wingdings" w:hint="default"/>
+      </w:rPr>
+    </w:lvl>
+  </w:abstractNum>
+  <w:abstractNum w:abstractNumId="2">
+    <w:nsid w:val="362E3E42"/>
+    <w:multiLevelType w:val="hybridMultilevel"/>
+    <w:tmpl w:val="CFE66B14"/>
+    <w:lvl w:ilvl="0" w:tplc="0409000F">
+      <w:start w:val="1"/>
+      <w:numFmt w:val="decimal"/>
+      <w:lvlText w:val="%1."/>
+      <w:lvlJc w:val="left"/>
+      <w:pPr>
+        <w:ind w:left="720" w:hanging="360"/>
+      </w:pPr>
+    </w:lvl>
+    <w:lvl w:ilvl="1" w:tplc="04090019" w:tentative="1">
+      <w:start w:val="1"/>
+      <w:numFmt w:val="lowerLetter"/>
+      <w:lvlText w:val="%2."/>
+      <w:lvlJc w:val="left"/>
+      <w:pPr>
+        <w:ind w:left="1440" w:hanging="360"/>
+      </w:pPr>
+    </w:lvl>
+    <w:lvl w:ilvl="2" w:tplc="0409001B" w:tentative="1">
+      <w:start w:val="1"/>
+      <w:numFmt w:val="lowerRoman"/>
+      <w:lvlText w:val="%3."/>
+      <w:lvlJc w:val="right"/>
+      <w:pPr>
+        <w:ind w:left="2160" w:hanging="180"/>
+      </w:pPr>
+    </w:lvl>
+    <w:lvl w:ilvl="3" w:tplc="0409000F" w:tentative="1">
+      <w:start w:val="1"/>
+      <w:numFmt w:val="decimal"/>
+      <w:lvlText w:val="%4."/>
+      <w:lvlJc w:val="left"/>
+      <w:pPr>
+        <w:ind w:left="2880" w:hanging="360"/>
+      </w:pPr>
+    </w:lvl>
+    <w:lvl w:ilvl="4" w:tplc="04090019" w:tentative="1">
+      <w:start w:val="1"/>
+      <w:numFmt w:val="lowerLetter"/>
+      <w:lvlText w:val="%5."/>
+      <w:lvlJc w:val="left"/>
+      <w:pPr>
+        <w:ind w:left="3600" w:hanging="360"/>
+      </w:pPr>
+    </w:lvl>
+    <w:lvl w:ilvl="5" w:tplc="0409001B" w:tentative="1">
+      <w:start w:val="1"/>
+      <w:numFmt w:val="lowerRoman"/>
+      <w:lvlText w:val="%6."/>
+      <w:lvlJc w:val="right"/>
+      <w:pPr>
+        <w:ind w:left="4320" w:hanging="180"/>
+      </w:pPr>
+    </w:lvl>
+    <w:lvl w:ilvl="6" w:tplc="0409000F" w:tentative="1">
+      <w:start w:val="1"/>
+      <w:numFmt w:val="decimal"/>
+      <w:lvlText w:val="%7."/>
+      <w:lvlJc w:val="left"/>
+      <w:pPr>
+        <w:ind w:left="5040" w:hanging="360"/>
+      </w:pPr>
+    </w:lvl>
+    <w:lvl w:ilvl="7" w:tplc="04090019" w:tentative="1">
+      <w:start w:val="1"/>
+      <w:numFmt w:val="lowerLetter"/>
+      <w:lvlText w:val="%8."/>
+      <w:lvlJc w:val="left"/>
+      <w:pPr>
+        <w:ind w:left="5760" w:hanging="360"/>
+      </w:pPr>
+    </w:lvl>
+    <w:lvl w:ilvl="8" w:tplc="0409001B" w:tentative="1">
+      <w:start w:val="1"/>
+      <w:numFmt w:val="lowerRoman"/>
+      <w:lvlText w:val="%9."/>
+      <w:lvlJc w:val="right"/>
+      <w:pPr>
+        <w:ind w:left="6480" w:hanging="180"/>
+      </w:pPr>
+    </w:lvl>
+  </w:abstractNum>
+  <w:num w:numId="1">
+    <w:abstractNumId w:val="1"/>
+  </w:num>
+  <w:num w:numId="2">
+    <w:abstractNumId w:val="2"/>
+  </w:num>
+  <w:num w:numId="3">
+    <w:abstractNumId w:val="0"/>
+  </w:num>
+</w:numbering>
 </file>
 
 <file path=word/styles.xml><?xml version="1.0" encoding="utf-8"?>
@@ -460,9 +1250,9 @@
   <w:style w:type="paragraph" w:default="1" w:styleId="Normal">
     <w:name w:val="Normal"/>
     <w:qFormat/>
-    <w:rsid w:val="004C467A"/>
+    <w:rsid w:val="00FB23FA"/>
     <w:rPr>
-      <w:sz w:val="20"/>
+      <w:sz w:val="22"/>
     </w:rPr>
   </w:style>
   <w:style w:type="paragraph" w:styleId="Heading1">
@@ -489,7 +1279,6 @@
   <w:style w:type="character" w:default="1" w:styleId="DefaultParagraphFont">
     <w:name w:val="Default Paragraph Font"/>
     <w:uiPriority w:val="1"/>
-    <w:semiHidden/>
     <w:unhideWhenUsed/>
   </w:style>
   <w:style w:type="table" w:default="1" w:styleId="TableNormal">
@@ -525,6 +1314,17 @@
       <w:sz w:val="32"/>
       <w:szCs w:val="32"/>
     </w:rPr>
+  </w:style>
+  <w:style w:type="paragraph" w:styleId="ListParagraph">
+    <w:name w:val="List Paragraph"/>
+    <w:basedOn w:val="Normal"/>
+    <w:uiPriority w:val="34"/>
+    <w:qFormat/>
+    <w:rsid w:val="00FB23FA"/>
+    <w:pPr>
+      <w:ind w:left="720"/>
+      <w:contextualSpacing/>
+    </w:pPr>
   </w:style>
 </w:styles>
 </file>

</xml_diff>

<commit_message>
< create a popup window to show the error message when add note failed, such as repeated name, or empty name.
</commit_message>
<xml_diff>
--- a/report.docx
+++ b/report.docx
@@ -50,7 +50,9 @@
       </w:r>
       <w:r>
         <w:rPr>
-          <w:szCs w:val="22"/>
+          <w:noProof/>
+          <w:szCs w:val="22"/>
+          <w:lang w:eastAsia="zh-CN"/>
         </w:rPr>
         <w:drawing>
           <wp:inline distT="0" distB="0" distL="0" distR="0" wp14:anchorId="4D8CE44B" wp14:editId="1FEC1FD3">
@@ -244,6 +246,10 @@
     <w:p/>
     <w:p>
       <w:r>
+        <w:rPr>
+          <w:noProof/>
+          <w:lang w:eastAsia="zh-CN"/>
+        </w:rPr>
         <w:drawing>
           <wp:inline distT="0" distB="0" distL="0" distR="0" wp14:anchorId="2978B240" wp14:editId="01670DAC">
             <wp:extent cx="5727700" cy="2927985"/>
@@ -358,6 +364,11 @@
     <w:p>
       <w:pPr>
         <w:pStyle w:val="ListParagraph"/>
+      </w:pPr>
+    </w:p>
+    <w:p>
+      <w:pPr>
+        <w:pStyle w:val="ListParagraph"/>
         <w:numPr>
           <w:ilvl w:val="0"/>
           <w:numId w:val="2"/>
@@ -404,6 +415,11 @@
     <w:p>
       <w:pPr>
         <w:pStyle w:val="ListParagraph"/>
+      </w:pPr>
+    </w:p>
+    <w:p>
+      <w:pPr>
+        <w:pStyle w:val="ListParagraph"/>
         <w:numPr>
           <w:ilvl w:val="0"/>
           <w:numId w:val="2"/>
@@ -438,6 +454,7 @@
         </w:numPr>
       </w:pPr>
       <w:r>
+        <w:lastRenderedPageBreak/>
         <w:t>Because of using auto layout, t</w:t>
       </w:r>
       <w:r>
@@ -450,6 +467,13 @@
         <w:t>  </w:t>
       </w:r>
+    </w:p>
+    <w:p>
+      <w:pPr>
+        <w:pStyle w:val="ListParagraph"/>
+      </w:pPr>
+      <w:bookmarkStart w:id="0" w:name="_GoBack"/>
+      <w:bookmarkEnd w:id="0"/>
     </w:p>
     <w:p>
       <w:pPr>
@@ -460,7 +484,6 @@
         </w:numPr>
       </w:pPr>
       <w:r>
-        <w:lastRenderedPageBreak/>
         <w:t>Users can record brief notes that are related to a particular pag</w:t>
       </w:r>
       <w:r>
@@ -477,6 +500,15 @@
         <w:t>.</w:t>
       </w:r>
     </w:p>
+    <w:p>
+      <w:pPr>
+        <w:pStyle w:val="ListParagraph"/>
+      </w:pPr>
+      <w:r>
+        <w:t>User can add multiple notes on the same page, as long as the notes have different name.</w:t>
+      </w:r>
+    </w:p>
+    <w:p/>
     <w:p>
       <w:pPr>
         <w:pStyle w:val="ListParagraph"/>
@@ -505,6 +537,52 @@
     <w:p>
       <w:pPr>
         <w:pStyle w:val="ListParagraph"/>
+        <w:rPr>
+          <w:lang w:eastAsia="zh-CN"/>
+        </w:rPr>
+      </w:pPr>
+      <w:r>
+        <w:t>Selecting a bookmark and press “</w:t>
+      </w:r>
+      <w:r>
+        <w:t>Backspace</w:t>
+      </w:r>
+      <w:r>
+        <w:t>” will delete the bookmark.</w:t>
+      </w:r>
+      <w:r>
+        <w:rPr>
+          <w:rFonts w:hint="eastAsia"/>
+          <w:lang w:eastAsia="zh-CN"/>
+        </w:rPr>
+        <w:t xml:space="preserve"> </w:t>
+      </w:r>
+    </w:p>
+    <w:p>
+      <w:pPr>
+        <w:pStyle w:val="ListParagraph"/>
+        <w:rPr>
+          <w:lang w:eastAsia="zh-CN"/>
+        </w:rPr>
+      </w:pPr>
+      <w:r>
+        <w:rPr>
+          <w:lang w:eastAsia="zh-CN"/>
+        </w:rPr>
+        <w:t>User can only add one bookmark on one page.</w:t>
+      </w:r>
+    </w:p>
+    <w:p>
+      <w:pPr>
+        <w:pStyle w:val="ListParagraph"/>
+        <w:rPr>
+          <w:lang w:eastAsia="zh-CN"/>
+        </w:rPr>
+      </w:pPr>
+    </w:p>
+    <w:p>
+      <w:pPr>
+        <w:pStyle w:val="ListParagraph"/>
         <w:numPr>
           <w:ilvl w:val="0"/>
           <w:numId w:val="2"/>
@@ -516,6 +594,14 @@
       <w:r>
         <w:t xml:space="preserve"> menu structure is implemented. User can use menu button to save PDFs, notes and load notes.</w:t>
       </w:r>
+      <w:r>
+        <w:t xml:space="preserve"> </w:t>
+      </w:r>
+    </w:p>
+    <w:p>
+      <w:pPr>
+        <w:pStyle w:val="ListParagraph"/>
+      </w:pPr>
     </w:p>
     <w:p>
       <w:pPr>
@@ -532,6 +618,11 @@
     <w:p>
       <w:pPr>
         <w:pStyle w:val="ListParagraph"/>
+      </w:pPr>
+    </w:p>
+    <w:p>
+      <w:pPr>
+        <w:pStyle w:val="ListParagraph"/>
         <w:numPr>
           <w:ilvl w:val="0"/>
           <w:numId w:val="2"/>
@@ -544,6 +635,11 @@
     <w:p>
       <w:pPr>
         <w:pStyle w:val="ListParagraph"/>
+      </w:pPr>
+    </w:p>
+    <w:p>
+      <w:pPr>
+        <w:pStyle w:val="ListParagraph"/>
         <w:numPr>
           <w:ilvl w:val="0"/>
           <w:numId w:val="2"/>
@@ -572,8 +668,56 @@
       <w:r>
         <w:t>)</w:t>
       </w:r>
-      <w:bookmarkStart w:id="0" w:name="_GoBack"/>
-      <w:bookmarkEnd w:id="0"/>
+    </w:p>
+    <w:p>
+      <w:pPr>
+        <w:pStyle w:val="ListParagraph"/>
+      </w:pPr>
+      <w:r>
+        <w:drawing>
+          <wp:inline distT="0" distB="0" distL="0" distR="0" wp14:anchorId="7D476350" wp14:editId="19E246E0">
+            <wp:extent cx="4623435" cy="2596710"/>
+            <wp:effectExtent l="0" t="0" r="0" b="0"/>
+            <wp:docPr id="3" name="Picture 3"/>
+            <wp:cNvGraphicFramePr>
+              <a:graphicFrameLocks xmlns:a="http://schemas.openxmlformats.org/drawingml/2006/main" noChangeAspect="1"/>
+            </wp:cNvGraphicFramePr>
+            <a:graphic xmlns:a="http://schemas.openxmlformats.org/drawingml/2006/main">
+              <a:graphicData uri="http://schemas.openxmlformats.org/drawingml/2006/picture">
+                <pic:pic xmlns:pic="http://schemas.openxmlformats.org/drawingml/2006/picture">
+                  <pic:nvPicPr>
+                    <pic:cNvPr id="1" name=""/>
+                    <pic:cNvPicPr/>
+                  </pic:nvPicPr>
+                  <pic:blipFill>
+                    <a:blip r:embed="rId7"/>
+                    <a:stretch>
+                      <a:fillRect/>
+                    </a:stretch>
+                  </pic:blipFill>
+                  <pic:spPr>
+                    <a:xfrm>
+                      <a:off x="0" y="0"/>
+                      <a:ext cx="4629322" cy="2600016"/>
+                    </a:xfrm>
+                    <a:prstGeom prst="rect">
+                      <a:avLst/>
+                    </a:prstGeom>
+                  </pic:spPr>
+                </pic:pic>
+              </a:graphicData>
+            </a:graphic>
+          </wp:inline>
+        </w:drawing>
+      </w:r>
+    </w:p>
+    <w:p>
+      <w:pPr>
+        <w:pStyle w:val="ListParagraph"/>
+      </w:pPr>
+      <w:r>
+        <w:t xml:space="preserve">By clicking the outline, it will lead user to the specified page, while highlighting all the matching string on that page. The repeated times is also shown. </w:t>
+      </w:r>
     </w:p>
     <w:sectPr>
       <w:pgSz w:w="11900" w:h="16840"/>

</xml_diff>

<commit_message>
> use NSAlert class
</commit_message>
<xml_diff>
--- a/report.docx
+++ b/report.docx
@@ -8,15 +8,7 @@
         <w:jc w:val="center"/>
       </w:pPr>
       <w:r>
-        <w:t xml:space="preserve">COSC346 </w:t>
-      </w:r>
-      <w:proofErr w:type="spellStart"/>
-      <w:r>
-        <w:t>PDFViewer</w:t>
-      </w:r>
-      <w:proofErr w:type="spellEnd"/>
-      <w:r>
-        <w:t xml:space="preserve"> </w:t>
+        <w:t xml:space="preserve">COSC346 PDFViewer </w:t>
       </w:r>
       <w:r>
         <w:t>Report</w:t>
@@ -118,21 +110,7 @@
         <w:rPr>
           <w:szCs w:val="22"/>
         </w:rPr>
-        <w:t xml:space="preserve">So if the MainWindow already opened, the </w:t>
-      </w:r>
-      <w:proofErr w:type="spellStart"/>
-      <w:r>
-        <w:rPr>
-          <w:szCs w:val="22"/>
-        </w:rPr>
-        <w:t>MainWIndow</w:t>
-      </w:r>
-      <w:proofErr w:type="spellEnd"/>
-      <w:r>
-        <w:rPr>
-          <w:szCs w:val="22"/>
-        </w:rPr>
-        <w:t xml:space="preserve"> select </w:t>
+        <w:t xml:space="preserve">So if the MainWindow already opened, the MainWIndow select </w:t>
       </w:r>
       <w:r>
         <w:rPr>
@@ -192,21 +170,7 @@
         <w:rPr>
           <w:szCs w:val="22"/>
         </w:rPr>
-        <w:t xml:space="preserve">When you save a note, it will just save notes in the same directory with the pdf. Such as, if the pdf is xxx.pdf. Then the note will be a file named </w:t>
-      </w:r>
-      <w:proofErr w:type="spellStart"/>
-      <w:r>
-        <w:rPr>
-          <w:szCs w:val="22"/>
-        </w:rPr>
-        <w:t>xxx.pdf.note</w:t>
-      </w:r>
-      <w:proofErr w:type="spellEnd"/>
-      <w:r>
-        <w:rPr>
-          <w:szCs w:val="22"/>
-        </w:rPr>
-        <w:t xml:space="preserve"> under the same directory with the pdf.</w:t>
+        <w:t>When you save a note, it will just save notes in the same directory with the pdf. Such as, if the pdf is xxx.pdf. Then the note will be a file named xxx.pdf.note under the same directory with the pdf.</w:t>
       </w:r>
     </w:p>
     <w:p>
@@ -472,8 +436,6 @@
       <w:pPr>
         <w:pStyle w:val="ListParagraph"/>
       </w:pPr>
-      <w:bookmarkStart w:id="0" w:name="_GoBack"/>
-      <w:bookmarkEnd w:id="0"/>
     </w:p>
     <w:p>
       <w:pPr>
@@ -674,6 +636,10 @@
         <w:pStyle w:val="ListParagraph"/>
       </w:pPr>
       <w:r>
+        <w:rPr>
+          <w:noProof/>
+          <w:lang w:eastAsia="zh-CN"/>
+        </w:rPr>
         <w:drawing>
           <wp:inline distT="0" distB="0" distL="0" distR="0" wp14:anchorId="7D476350" wp14:editId="19E246E0">
             <wp:extent cx="4623435" cy="2596710"/>
@@ -716,7 +682,24 @@
         <w:pStyle w:val="ListParagraph"/>
       </w:pPr>
       <w:r>
-        <w:t xml:space="preserve">By clicking the outline, it will lead user to the specified page, while highlighting all the matching string on that page. The repeated times is also shown. </w:t>
+        <w:t>By clicking the outline, it will lead user to the specified page, while highlighting all the matching string o</w:t>
+      </w:r>
+      <w:r>
+        <w:t xml:space="preserve">n that page. The repeated occurring </w:t>
+      </w:r>
+      <w:r>
+        <w:t>times in the same</w:t>
+      </w:r>
+      <w:r>
+        <w:t xml:space="preserve"> page </w:t>
+      </w:r>
+      <w:r>
+        <w:t>is also shown in column 2</w:t>
+      </w:r>
+      <w:bookmarkStart w:id="0" w:name="_GoBack"/>
+      <w:bookmarkEnd w:id="0"/>
+      <w:r>
+        <w:t xml:space="preserve"> </w:t>
       </w:r>
     </w:p>
     <w:sectPr>
@@ -1423,6 +1406,7 @@
   <w:style w:type="character" w:default="1" w:styleId="DefaultParagraphFont">
     <w:name w:val="Default Paragraph Font"/>
     <w:uiPriority w:val="1"/>
+    <w:semiHidden/>
     <w:unhideWhenUsed/>
   </w:style>
   <w:style w:type="table" w:default="1" w:styleId="TableNormal">

</xml_diff>